<commit_message>
Added export test for no footnotes/endnotes.
</commit_message>
<xml_diff>
--- a/pso-docx-ant/src/test/export/cases/xref-style/word-export-template.docx
+++ b/pso-docx-ant/src/test/export/cases/xref-style/word-export-template.docx
@@ -6,8 +6,6 @@
       <w:pPr>
         <w:pStyle w:val="Heading1"/>
       </w:pPr>
-      <w:bookmarkStart w:id="0" w:name="_GoBack"/>
-      <w:bookmarkEnd w:id="0"/>
       <w:r>
         <w:t>Heading</w:t>
       </w:r>
@@ -99,7 +97,7 @@
     </w:p>
     <w:p>
       <w:pPr>
-        <w:pStyle w:val="Paraindent1"/>
+        <w:pStyle w:val="Paraindent"/>
       </w:pPr>
       <w:r>
         <w:t>Para indent</w:t>
@@ -345,12 +343,39 @@
           <w:shd w:val="clear" w:color="auto" w:fill="FFFFFF"/>
         </w:rPr>
       </w:pPr>
-      <w:bookmarkStart w:id="1" w:name="_Hlk491766379"/>
-      <w:r>
-        <w:rPr>
-          <w:shd w:val="clear" w:color="auto" w:fill="FFFFFF"/>
-        </w:rPr>
-        <w:t xml:space="preserve">Body Text: Lorem ipsum dolor sit </w:t>
+      <w:bookmarkStart w:id="0" w:name="_Hlk491766379"/>
+      <w:r>
+        <w:rPr>
+          <w:shd w:val="clear" w:color="auto" w:fill="FFFFFF"/>
+        </w:rPr>
+        <w:t xml:space="preserve">Body Text: Lorem </w:t>
+      </w:r>
+      <w:proofErr w:type="gramStart"/>
+      <w:r>
+        <w:rPr>
+          <w:shd w:val="clear" w:color="auto" w:fill="FFFFFF"/>
+        </w:rPr>
+        <w:t>ipsum</w:t>
+      </w:r>
+      <w:r>
+        <w:rPr>
+          <w:rStyle w:val="FootnoteReference"/>
+          <w:shd w:val="clear" w:color="auto" w:fill="FFFFFF"/>
+        </w:rPr>
+        <w:footnoteReference w:id="1"/>
+      </w:r>
+      <w:r>
+        <w:rPr>
+          <w:shd w:val="clear" w:color="auto" w:fill="FFFFFF"/>
+        </w:rPr>
+        <w:t xml:space="preserve"> dolor sit</w:t>
+      </w:r>
+      <w:proofErr w:type="gramEnd"/>
+      <w:r>
+        <w:rPr>
+          <w:shd w:val="clear" w:color="auto" w:fill="FFFFFF"/>
+        </w:rPr>
+        <w:t xml:space="preserve"> </w:t>
       </w:r>
       <w:proofErr w:type="spellStart"/>
       <w:r>
@@ -493,6 +518,7 @@
         <w:t xml:space="preserve"> </w:t>
       </w:r>
       <w:proofErr w:type="spellStart"/>
+      <w:proofErr w:type="gramStart"/>
       <w:r>
         <w:rPr>
           <w:shd w:val="clear" w:color="auto" w:fill="FFFFFF"/>
@@ -500,6 +526,7 @@
         <w:t>nec</w:t>
       </w:r>
       <w:proofErr w:type="spellEnd"/>
+      <w:proofErr w:type="gramEnd"/>
       <w:r>
         <w:rPr>
           <w:shd w:val="clear" w:color="auto" w:fill="FFFFFF"/>
@@ -638,6 +665,13 @@
         </w:rPr>
         <w:t xml:space="preserve"> porta sed.</w:t>
       </w:r>
+      <w:r>
+        <w:rPr>
+          <w:rStyle w:val="EndnoteReference"/>
+          <w:shd w:val="clear" w:color="auto" w:fill="FFFFFF"/>
+        </w:rPr>
+        <w:endnoteReference w:id="1"/>
+      </w:r>
     </w:p>
     <w:p>
       <w:pPr>
@@ -707,7 +741,7 @@
         </w:rPr>
       </w:pPr>
     </w:p>
-    <w:bookmarkEnd w:id="1"/>
+    <w:bookmarkEnd w:id="0"/>
     <w:p>
       <w:pPr>
         <w:pStyle w:val="HeadingUnnumbered2"/>
@@ -1493,6 +1527,108 @@
 </w:document>
 </file>
 
+<file path=word/endnotes.xml><?xml version="1.0" encoding="utf-8"?>
+<w:endnotes xmlns:wpc="http://schemas.microsoft.com/office/word/2010/wordprocessingCanvas" xmlns:mc="http://schemas.openxmlformats.org/markup-compatibility/2006" xmlns:o="urn:schemas-microsoft-com:office:office" xmlns:r="http://schemas.openxmlformats.org/officeDocument/2006/relationships" xmlns:m="http://schemas.openxmlformats.org/officeDocument/2006/math" xmlns:v="urn:schemas-microsoft-com:vml" xmlns:wp14="http://schemas.microsoft.com/office/word/2010/wordprocessingDrawing" xmlns:wp="http://schemas.openxmlformats.org/drawingml/2006/wordprocessingDrawing" xmlns:w10="urn:schemas-microsoft-com:office:word" xmlns:w="http://schemas.openxmlformats.org/wordprocessingml/2006/main" xmlns:w14="http://schemas.microsoft.com/office/word/2010/wordml" xmlns:wpg="http://schemas.microsoft.com/office/word/2010/wordprocessingGroup" xmlns:wpi="http://schemas.microsoft.com/office/word/2010/wordprocessingInk" xmlns:wne="http://schemas.microsoft.com/office/word/2006/wordml" xmlns:wps="http://schemas.microsoft.com/office/word/2010/wordprocessingShape" mc:Ignorable="w14 wp14">
+  <w:endnote w:type="separator" w:id="-1">
+    <w:p>
+      <w:pPr>
+        <w:spacing w:after="0" w:line="240" w:lineRule="auto"/>
+      </w:pPr>
+      <w:r>
+        <w:separator/>
+      </w:r>
+    </w:p>
+  </w:endnote>
+  <w:endnote w:type="continuationSeparator" w:id="0">
+    <w:p>
+      <w:pPr>
+        <w:spacing w:after="0" w:line="240" w:lineRule="auto"/>
+      </w:pPr>
+      <w:r>
+        <w:continuationSeparator/>
+      </w:r>
+    </w:p>
+  </w:endnote>
+  <w:endnote w:id="1">
+    <w:p>
+      <w:pPr>
+        <w:pStyle w:val="EndnoteText"/>
+        <w:rPr>
+          <w:lang w:val="en-AU"/>
+        </w:rPr>
+      </w:pPr>
+      <w:r>
+        <w:rPr>
+          <w:rStyle w:val="EndnoteReference"/>
+        </w:rPr>
+        <w:endnoteRef/>
+      </w:r>
+      <w:r>
+        <w:t xml:space="preserve"> </w:t>
+      </w:r>
+      <w:r>
+        <w:rPr>
+          <w:lang w:val="en-AU"/>
+        </w:rPr>
+        <w:t>Endnote 1</w:t>
+      </w:r>
+      <w:bookmarkStart w:id="1" w:name="_GoBack"/>
+      <w:bookmarkEnd w:id="1"/>
+    </w:p>
+  </w:endnote>
+</w:endnotes>
+</file>
+
+<file path=word/footnotes.xml><?xml version="1.0" encoding="utf-8"?>
+<w:footnotes xmlns:wpc="http://schemas.microsoft.com/office/word/2010/wordprocessingCanvas" xmlns:mc="http://schemas.openxmlformats.org/markup-compatibility/2006" xmlns:o="urn:schemas-microsoft-com:office:office" xmlns:r="http://schemas.openxmlformats.org/officeDocument/2006/relationships" xmlns:m="http://schemas.openxmlformats.org/officeDocument/2006/math" xmlns:v="urn:schemas-microsoft-com:vml" xmlns:wp14="http://schemas.microsoft.com/office/word/2010/wordprocessingDrawing" xmlns:wp="http://schemas.openxmlformats.org/drawingml/2006/wordprocessingDrawing" xmlns:w10="urn:schemas-microsoft-com:office:word" xmlns:w="http://schemas.openxmlformats.org/wordprocessingml/2006/main" xmlns:w14="http://schemas.microsoft.com/office/word/2010/wordml" xmlns:wpg="http://schemas.microsoft.com/office/word/2010/wordprocessingGroup" xmlns:wpi="http://schemas.microsoft.com/office/word/2010/wordprocessingInk" xmlns:wne="http://schemas.microsoft.com/office/word/2006/wordml" xmlns:wps="http://schemas.microsoft.com/office/word/2010/wordprocessingShape" mc:Ignorable="w14 wp14">
+  <w:footnote w:type="separator" w:id="-1">
+    <w:p>
+      <w:pPr>
+        <w:spacing w:after="0" w:line="240" w:lineRule="auto"/>
+      </w:pPr>
+      <w:r>
+        <w:separator/>
+      </w:r>
+    </w:p>
+  </w:footnote>
+  <w:footnote w:type="continuationSeparator" w:id="0">
+    <w:p>
+      <w:pPr>
+        <w:spacing w:after="0" w:line="240" w:lineRule="auto"/>
+      </w:pPr>
+      <w:r>
+        <w:continuationSeparator/>
+      </w:r>
+    </w:p>
+  </w:footnote>
+  <w:footnote w:id="1">
+    <w:p>
+      <w:pPr>
+        <w:pStyle w:val="FootnoteText"/>
+        <w:rPr>
+          <w:lang w:val="en-AU"/>
+        </w:rPr>
+      </w:pPr>
+      <w:r>
+        <w:rPr>
+          <w:rStyle w:val="FootnoteReference"/>
+        </w:rPr>
+        <w:footnoteRef/>
+      </w:r>
+      <w:r>
+        <w:t xml:space="preserve"> </w:t>
+      </w:r>
+      <w:r>
+        <w:rPr>
+          <w:lang w:val="en-AU"/>
+        </w:rPr>
+        <w:t>Footnote 1</w:t>
+      </w:r>
+    </w:p>
+  </w:footnote>
+</w:footnotes>
+</file>
+
 <file path=word/numbering.xml><?xml version="1.0" encoding="utf-8"?>
 <w:numbering xmlns:wpc="http://schemas.microsoft.com/office/word/2010/wordprocessingCanvas" xmlns:mc="http://schemas.openxmlformats.org/markup-compatibility/2006" xmlns:o="urn:schemas-microsoft-com:office:office" xmlns:r="http://schemas.openxmlformats.org/officeDocument/2006/relationships" xmlns:m="http://schemas.openxmlformats.org/officeDocument/2006/math" xmlns:v="urn:schemas-microsoft-com:vml" xmlns:wp14="http://schemas.microsoft.com/office/word/2010/wordprocessingDrawing" xmlns:wp="http://schemas.openxmlformats.org/drawingml/2006/wordprocessingDrawing" xmlns:w10="urn:schemas-microsoft-com:office:word" xmlns:w="http://schemas.openxmlformats.org/wordprocessingml/2006/main" xmlns:w14="http://schemas.microsoft.com/office/word/2010/wordml" xmlns:wpg="http://schemas.microsoft.com/office/word/2010/wordprocessingGroup" xmlns:wpi="http://schemas.microsoft.com/office/word/2010/wordprocessingInk" xmlns:wne="http://schemas.microsoft.com/office/word/2006/wordml" xmlns:wps="http://schemas.microsoft.com/office/word/2010/wordprocessingShape" mc:Ignorable="w14 wp14">
   <w:abstractNum w:abstractNumId="0">
@@ -4063,10 +4199,10 @@
     <w:link w:val="PSTableBody"/>
     <w:rsid w:val="00A40F36"/>
   </w:style>
-  <w:style w:type="paragraph" w:customStyle="1" w:styleId="Paraindent1">
-    <w:name w:val="Para indent 1"/>
+  <w:style w:type="paragraph" w:customStyle="1" w:styleId="Paraindent">
+    <w:name w:val="Para indent"/>
     <w:basedOn w:val="BodyText"/>
-    <w:link w:val="Paraindent1Char"/>
+    <w:link w:val="ParaindentChar"/>
     <w:qFormat/>
     <w:rsid w:val="00CE4895"/>
     <w:pPr>
@@ -4083,10 +4219,10 @@
       <w:ind w:left="680"/>
     </w:pPr>
   </w:style>
-  <w:style w:type="character" w:customStyle="1" w:styleId="Paraindent1Char">
-    <w:name w:val="Para indent 1 Char"/>
+  <w:style w:type="character" w:customStyle="1" w:styleId="ParaindentChar">
+    <w:name w:val="Para indent Char"/>
     <w:basedOn w:val="BodyTextChar"/>
-    <w:link w:val="Paraindent1"/>
+    <w:link w:val="Paraindent"/>
     <w:rsid w:val="00CE4895"/>
   </w:style>
   <w:style w:type="paragraph" w:customStyle="1" w:styleId="Paraindent3">
@@ -4229,6 +4365,84 @@
       <w:color w:val="2F5496" w:themeColor="accent1" w:themeShade="BF"/>
       <w:u w:val="single"/>
       <w:shd w:val="clear" w:color="auto" w:fill="FFFFFF"/>
+    </w:rPr>
+  </w:style>
+  <w:style w:type="paragraph" w:styleId="FootnoteText">
+    <w:name w:val="footnote text"/>
+    <w:basedOn w:val="Normal"/>
+    <w:link w:val="FootnoteTextChar"/>
+    <w:uiPriority w:val="99"/>
+    <w:semiHidden/>
+    <w:unhideWhenUsed/>
+    <w:rsid w:val="00DB18DB"/>
+    <w:pPr>
+      <w:spacing w:after="0" w:line="240" w:lineRule="auto"/>
+    </w:pPr>
+    <w:rPr>
+      <w:sz w:val="20"/>
+      <w:szCs w:val="20"/>
+    </w:rPr>
+  </w:style>
+  <w:style w:type="character" w:customStyle="1" w:styleId="FootnoteTextChar">
+    <w:name w:val="Footnote Text Char"/>
+    <w:basedOn w:val="DefaultParagraphFont"/>
+    <w:link w:val="FootnoteText"/>
+    <w:uiPriority w:val="99"/>
+    <w:semiHidden/>
+    <w:rsid w:val="00DB18DB"/>
+    <w:rPr>
+      <w:sz w:val="20"/>
+      <w:szCs w:val="20"/>
+    </w:rPr>
+  </w:style>
+  <w:style w:type="character" w:styleId="FootnoteReference">
+    <w:name w:val="footnote reference"/>
+    <w:basedOn w:val="DefaultParagraphFont"/>
+    <w:uiPriority w:val="99"/>
+    <w:semiHidden/>
+    <w:unhideWhenUsed/>
+    <w:rsid w:val="00DB18DB"/>
+    <w:rPr>
+      <w:vertAlign w:val="superscript"/>
+    </w:rPr>
+  </w:style>
+  <w:style w:type="paragraph" w:styleId="EndnoteText">
+    <w:name w:val="endnote text"/>
+    <w:basedOn w:val="Normal"/>
+    <w:link w:val="EndnoteTextChar"/>
+    <w:uiPriority w:val="99"/>
+    <w:semiHidden/>
+    <w:unhideWhenUsed/>
+    <w:rsid w:val="00DB18DB"/>
+    <w:pPr>
+      <w:spacing w:after="0" w:line="240" w:lineRule="auto"/>
+    </w:pPr>
+    <w:rPr>
+      <w:sz w:val="20"/>
+      <w:szCs w:val="20"/>
+    </w:rPr>
+  </w:style>
+  <w:style w:type="character" w:customStyle="1" w:styleId="EndnoteTextChar">
+    <w:name w:val="Endnote Text Char"/>
+    <w:basedOn w:val="DefaultParagraphFont"/>
+    <w:link w:val="EndnoteText"/>
+    <w:uiPriority w:val="99"/>
+    <w:semiHidden/>
+    <w:rsid w:val="00DB18DB"/>
+    <w:rPr>
+      <w:sz w:val="20"/>
+      <w:szCs w:val="20"/>
+    </w:rPr>
+  </w:style>
+  <w:style w:type="character" w:styleId="EndnoteReference">
+    <w:name w:val="endnote reference"/>
+    <w:basedOn w:val="DefaultParagraphFont"/>
+    <w:uiPriority w:val="99"/>
+    <w:semiHidden/>
+    <w:unhideWhenUsed/>
+    <w:rsid w:val="00DB18DB"/>
+    <w:rPr>
+      <w:vertAlign w:val="superscript"/>
     </w:rPr>
   </w:style>
 </w:styles>
@@ -5934,10 +6148,10 @@
     <w:link w:val="PSTableBody"/>
     <w:rsid w:val="00A40F36"/>
   </w:style>
-  <w:style w:type="paragraph" w:customStyle="1" w:styleId="Paraindent1">
-    <w:name w:val="Para indent 1"/>
+  <w:style w:type="paragraph" w:customStyle="1" w:styleId="Paraindent">
+    <w:name w:val="Para indent"/>
     <w:basedOn w:val="BodyText"/>
-    <w:link w:val="Paraindent1Char"/>
+    <w:link w:val="ParaindentChar"/>
     <w:qFormat/>
     <w:rsid w:val="00CE4895"/>
     <w:pPr>
@@ -5954,10 +6168,10 @@
       <w:ind w:left="680"/>
     </w:pPr>
   </w:style>
-  <w:style w:type="character" w:customStyle="1" w:styleId="Paraindent1Char">
-    <w:name w:val="Para indent 1 Char"/>
+  <w:style w:type="character" w:customStyle="1" w:styleId="ParaindentChar">
+    <w:name w:val="Para indent Char"/>
     <w:basedOn w:val="BodyTextChar"/>
-    <w:link w:val="Paraindent1"/>
+    <w:link w:val="Paraindent"/>
     <w:rsid w:val="00CE4895"/>
   </w:style>
   <w:style w:type="paragraph" w:customStyle="1" w:styleId="Paraindent3">
@@ -6100,6 +6314,84 @@
       <w:color w:val="2F5496" w:themeColor="accent1" w:themeShade="BF"/>
       <w:u w:val="single"/>
       <w:shd w:val="clear" w:color="auto" w:fill="FFFFFF"/>
+    </w:rPr>
+  </w:style>
+  <w:style w:type="paragraph" w:styleId="FootnoteText">
+    <w:name w:val="footnote text"/>
+    <w:basedOn w:val="Normal"/>
+    <w:link w:val="FootnoteTextChar"/>
+    <w:uiPriority w:val="99"/>
+    <w:semiHidden/>
+    <w:unhideWhenUsed/>
+    <w:rsid w:val="00DB18DB"/>
+    <w:pPr>
+      <w:spacing w:after="0" w:line="240" w:lineRule="auto"/>
+    </w:pPr>
+    <w:rPr>
+      <w:sz w:val="20"/>
+      <w:szCs w:val="20"/>
+    </w:rPr>
+  </w:style>
+  <w:style w:type="character" w:customStyle="1" w:styleId="FootnoteTextChar">
+    <w:name w:val="Footnote Text Char"/>
+    <w:basedOn w:val="DefaultParagraphFont"/>
+    <w:link w:val="FootnoteText"/>
+    <w:uiPriority w:val="99"/>
+    <w:semiHidden/>
+    <w:rsid w:val="00DB18DB"/>
+    <w:rPr>
+      <w:sz w:val="20"/>
+      <w:szCs w:val="20"/>
+    </w:rPr>
+  </w:style>
+  <w:style w:type="character" w:styleId="FootnoteReference">
+    <w:name w:val="footnote reference"/>
+    <w:basedOn w:val="DefaultParagraphFont"/>
+    <w:uiPriority w:val="99"/>
+    <w:semiHidden/>
+    <w:unhideWhenUsed/>
+    <w:rsid w:val="00DB18DB"/>
+    <w:rPr>
+      <w:vertAlign w:val="superscript"/>
+    </w:rPr>
+  </w:style>
+  <w:style w:type="paragraph" w:styleId="EndnoteText">
+    <w:name w:val="endnote text"/>
+    <w:basedOn w:val="Normal"/>
+    <w:link w:val="EndnoteTextChar"/>
+    <w:uiPriority w:val="99"/>
+    <w:semiHidden/>
+    <w:unhideWhenUsed/>
+    <w:rsid w:val="00DB18DB"/>
+    <w:pPr>
+      <w:spacing w:after="0" w:line="240" w:lineRule="auto"/>
+    </w:pPr>
+    <w:rPr>
+      <w:sz w:val="20"/>
+      <w:szCs w:val="20"/>
+    </w:rPr>
+  </w:style>
+  <w:style w:type="character" w:customStyle="1" w:styleId="EndnoteTextChar">
+    <w:name w:val="Endnote Text Char"/>
+    <w:basedOn w:val="DefaultParagraphFont"/>
+    <w:link w:val="EndnoteText"/>
+    <w:uiPriority w:val="99"/>
+    <w:semiHidden/>
+    <w:rsid w:val="00DB18DB"/>
+    <w:rPr>
+      <w:sz w:val="20"/>
+      <w:szCs w:val="20"/>
+    </w:rPr>
+  </w:style>
+  <w:style w:type="character" w:styleId="EndnoteReference">
+    <w:name w:val="endnote reference"/>
+    <w:basedOn w:val="DefaultParagraphFont"/>
+    <w:uiPriority w:val="99"/>
+    <w:semiHidden/>
+    <w:unhideWhenUsed/>
+    <w:rsid w:val="00DB18DB"/>
+    <w:rPr>
+      <w:vertAlign w:val="superscript"/>
     </w:rPr>
   </w:style>
 </w:styles>
@@ -6398,4 +6690,16 @@
     </a:ext>
   </a:extLst>
 </a:theme>
+</file>
+
+<file path=customXml/item1.xml><?xml version="1.0" encoding="utf-8"?>
+<b:Sources xmlns:b="http://schemas.openxmlformats.org/officeDocument/2006/bibliography" xmlns="http://schemas.openxmlformats.org/officeDocument/2006/bibliography" SelectedStyle="\ISO690.XSL" StyleName="ISO 690 - First Element and Date"/>
+</file>
+
+<file path=customXml/itemProps1.xml><?xml version="1.0" encoding="utf-8"?>
+<ds:datastoreItem xmlns:ds="http://schemas.openxmlformats.org/officeDocument/2006/customXml" ds:itemID="{076E3ECB-8534-41BC-83C5-E60EF5A5E1F1}">
+  <ds:schemaRefs>
+    <ds:schemaRef ds:uri="http://schemas.openxmlformats.org/officeDocument/2006/bibliography"/>
+  </ds:schemaRefs>
+</ds:datastoreItem>
 </file>
</xml_diff>

<commit_message>
Added support for xrefconfig styles in export config.
</commit_message>
<xml_diff>
--- a/pso-docx-ant/src/test/export/cases/xref-style/word-export-template.docx
+++ b/pso-docx-ant/src/test/export/cases/xref-style/word-export-template.docx
@@ -732,6 +732,94 @@
         </w:rPr>
         <w:t xml:space="preserve"> text</w:t>
       </w:r>
+    </w:p>
+    <w:p>
+      <w:pPr>
+        <w:pStyle w:val="BodyText"/>
+        <w:rPr>
+          <w:shd w:val="clear" w:color="auto" w:fill="FFFFFF"/>
+        </w:rPr>
+      </w:pPr>
+      <w:r>
+        <w:rPr>
+          <w:shd w:val="clear" w:color="auto" w:fill="FFFFFF"/>
+        </w:rPr>
+        <w:t xml:space="preserve">Sample field </w:t>
+      </w:r>
+      <w:r>
+        <w:rPr>
+          <w:rStyle w:val="MyFieldReference"/>
+        </w:rPr>
+        <w:t>reference</w:t>
+      </w:r>
+      <w:r>
+        <w:rPr>
+          <w:shd w:val="clear" w:color="auto" w:fill="FFFFFF"/>
+        </w:rPr>
+        <w:t xml:space="preserve"> link</w:t>
+      </w:r>
+      <w:bookmarkStart w:id="1" w:name="_GoBack"/>
+      <w:bookmarkEnd w:id="1"/>
+    </w:p>
+    <w:p>
+      <w:pPr>
+        <w:pStyle w:val="BodyText"/>
+        <w:rPr>
+          <w:shd w:val="clear" w:color="auto" w:fill="FFFFFF"/>
+        </w:rPr>
+      </w:pPr>
+      <w:r>
+        <w:rPr>
+          <w:shd w:val="clear" w:color="auto" w:fill="FFFFFF"/>
+        </w:rPr>
+        <w:t xml:space="preserve">Sample field </w:t>
+      </w:r>
+      <w:r>
+        <w:rPr>
+          <w:rStyle w:val="MyFieldLink"/>
+        </w:rPr>
+        <w:t>hyperlink</w:t>
+      </w:r>
+      <w:r>
+        <w:rPr>
+          <w:shd w:val="clear" w:color="auto" w:fill="FFFFFF"/>
+        </w:rPr>
+        <w:t xml:space="preserve"> text</w:t>
+      </w:r>
+    </w:p>
+    <w:p>
+      <w:pPr>
+        <w:pStyle w:val="BodyText"/>
+        <w:rPr>
+          <w:shd w:val="clear" w:color="auto" w:fill="FFFFFF"/>
+        </w:rPr>
+      </w:pPr>
+      <w:r>
+        <w:rPr>
+          <w:shd w:val="clear" w:color="auto" w:fill="FFFFFF"/>
+        </w:rPr>
+        <w:t xml:space="preserve">Sample field </w:t>
+      </w:r>
+      <w:r>
+        <w:rPr>
+          <w:rStyle w:val="MyTermLink"/>
+        </w:rPr>
+        <w:t>hyperlink</w:t>
+      </w:r>
+      <w:r>
+        <w:rPr>
+          <w:shd w:val="clear" w:color="auto" w:fill="FFFFFF"/>
+        </w:rPr>
+        <w:t xml:space="preserve"> text</w:t>
+      </w:r>
+    </w:p>
+    <w:p>
+      <w:pPr>
+        <w:pStyle w:val="BodyText"/>
+        <w:rPr>
+          <w:shd w:val="clear" w:color="auto" w:fill="FFFFFF"/>
+        </w:rPr>
+      </w:pPr>
     </w:p>
     <w:p>
       <w:pPr>
@@ -1572,8 +1660,6 @@
         </w:rPr>
         <w:t>Endnote 1</w:t>
       </w:r>
-      <w:bookmarkStart w:id="1" w:name="_GoBack"/>
-      <w:bookmarkEnd w:id="1"/>
     </w:p>
   </w:endnote>
 </w:endnotes>
@@ -2658,7 +2744,7 @@
   <w:style w:type="paragraph" w:default="1" w:styleId="Normal">
     <w:name w:val="Normal"/>
     <w:qFormat/>
-    <w:rsid w:val="00120A69"/>
+    <w:rsid w:val="006C4F04"/>
   </w:style>
   <w:style w:type="paragraph" w:styleId="Heading1">
     <w:name w:val="heading 1"/>
@@ -4443,6 +4529,39 @@
     <w:rsid w:val="00DB18DB"/>
     <w:rPr>
       <w:vertAlign w:val="superscript"/>
+    </w:rPr>
+  </w:style>
+  <w:style w:type="character" w:customStyle="1" w:styleId="MyFieldReference">
+    <w:name w:val="My Field Reference"/>
+    <w:basedOn w:val="DefaultParagraphFont"/>
+    <w:uiPriority w:val="1"/>
+    <w:rsid w:val="006C4F04"/>
+    <w:rPr>
+      <w:color w:val="C45911" w:themeColor="accent2" w:themeShade="BF"/>
+      <w:u w:val="single"/>
+      <w:shd w:val="clear" w:color="auto" w:fill="FFFFFF"/>
+    </w:rPr>
+  </w:style>
+  <w:style w:type="character" w:customStyle="1" w:styleId="MyFieldLink">
+    <w:name w:val="My Field Link"/>
+    <w:basedOn w:val="DefaultParagraphFont"/>
+    <w:uiPriority w:val="1"/>
+    <w:rsid w:val="006C4F04"/>
+    <w:rPr>
+      <w:color w:val="538135" w:themeColor="accent6" w:themeShade="BF"/>
+      <w:u w:val="single"/>
+      <w:shd w:val="clear" w:color="auto" w:fill="FFFFFF"/>
+    </w:rPr>
+  </w:style>
+  <w:style w:type="character" w:customStyle="1" w:styleId="MyTermLink">
+    <w:name w:val="My Term Link"/>
+    <w:basedOn w:val="DefaultParagraphFont"/>
+    <w:uiPriority w:val="1"/>
+    <w:rsid w:val="006C4F04"/>
+    <w:rPr>
+      <w:color w:val="FFD966" w:themeColor="accent4" w:themeTint="99"/>
+      <w:u w:val="single"/>
+      <w:shd w:val="clear" w:color="auto" w:fill="FFFFFF"/>
     </w:rPr>
   </w:style>
 </w:styles>
@@ -4607,7 +4726,7 @@
   <w:style w:type="paragraph" w:default="1" w:styleId="Normal">
     <w:name w:val="Normal"/>
     <w:qFormat/>
-    <w:rsid w:val="00120A69"/>
+    <w:rsid w:val="006C4F04"/>
   </w:style>
   <w:style w:type="paragraph" w:styleId="Heading1">
     <w:name w:val="heading 1"/>
@@ -6392,6 +6511,39 @@
     <w:rsid w:val="00DB18DB"/>
     <w:rPr>
       <w:vertAlign w:val="superscript"/>
+    </w:rPr>
+  </w:style>
+  <w:style w:type="character" w:customStyle="1" w:styleId="MyFieldReference">
+    <w:name w:val="My Field Reference"/>
+    <w:basedOn w:val="DefaultParagraphFont"/>
+    <w:uiPriority w:val="1"/>
+    <w:rsid w:val="006C4F04"/>
+    <w:rPr>
+      <w:color w:val="C45911" w:themeColor="accent2" w:themeShade="BF"/>
+      <w:u w:val="single"/>
+      <w:shd w:val="clear" w:color="auto" w:fill="FFFFFF"/>
+    </w:rPr>
+  </w:style>
+  <w:style w:type="character" w:customStyle="1" w:styleId="MyFieldLink">
+    <w:name w:val="My Field Link"/>
+    <w:basedOn w:val="DefaultParagraphFont"/>
+    <w:uiPriority w:val="1"/>
+    <w:rsid w:val="006C4F04"/>
+    <w:rPr>
+      <w:color w:val="538135" w:themeColor="accent6" w:themeShade="BF"/>
+      <w:u w:val="single"/>
+      <w:shd w:val="clear" w:color="auto" w:fill="FFFFFF"/>
+    </w:rPr>
+  </w:style>
+  <w:style w:type="character" w:customStyle="1" w:styleId="MyTermLink">
+    <w:name w:val="My Term Link"/>
+    <w:basedOn w:val="DefaultParagraphFont"/>
+    <w:uiPriority w:val="1"/>
+    <w:rsid w:val="006C4F04"/>
+    <w:rPr>
+      <w:color w:val="FFD966" w:themeColor="accent4" w:themeTint="99"/>
+      <w:u w:val="single"/>
+      <w:shd w:val="clear" w:color="auto" w:fill="FFFFFF"/>
     </w:rPr>
   </w:style>
 </w:styles>
@@ -6686,7 +6838,7 @@
   <a:extraClrSchemeLst/>
   <a:extLst>
     <a:ext uri="{05A4C25C-085E-4340-85A3-A5531E510DB2}">
-      <thm15:themeFamily xmlns:thm15="http://schemas.microsoft.com/office/thememl/2012/main" xmlns="" name="Office Theme" id="{62F939B6-93AF-4DB8-9C6B-D6C7DFDC589F}" vid="{4A3C46E8-61CC-4603-A589-7422A47A8E4A}"/>
+      <thm15:themeFamily xmlns="" xmlns:thm15="http://schemas.microsoft.com/office/thememl/2012/main" name="Office Theme" id="{62F939B6-93AF-4DB8-9C6B-D6C7DFDC589F}" vid="{4A3C46E8-61CC-4603-A589-7422A47A8E4A}"/>
     </a:ext>
   </a:extLst>
 </a:theme>
@@ -6697,7 +6849,7 @@
 </file>
 
 <file path=customXml/itemProps1.xml><?xml version="1.0" encoding="utf-8"?>
-<ds:datastoreItem xmlns:ds="http://schemas.openxmlformats.org/officeDocument/2006/customXml" ds:itemID="{076E3ECB-8534-41BC-83C5-E60EF5A5E1F1}">
+<ds:datastoreItem xmlns:ds="http://schemas.openxmlformats.org/officeDocument/2006/customXml" ds:itemID="{AA34D58C-FA2A-435B-8707-EA7A492C2C48}">
   <ds:schemaRefs>
     <ds:schemaRef ds:uri="http://schemas.openxmlformats.org/officeDocument/2006/bibliography"/>
   </ds:schemaRefs>

</xml_diff>